<commit_message>
modificacion y actualizacion de casos de uso g
</commit_message>
<xml_diff>
--- a/DOCUMENTACION/web sindicato.docx
+++ b/DOCUMENTACION/web sindicato.docx
@@ -4513,6 +4513,20 @@
     </w:p>
     <w:p>
       <w:pPr>
+        <w:pStyle w:val="Prrafodelista"/>
+        <w:numPr>
+          <w:ilvl w:val="0"/>
+          <w:numId w:val="6"/>
+        </w:numPr>
+        <w:spacing w:line="360" w:lineRule="auto"/>
+        <w:jc w:val="both"/>
+      </w:pPr>
+      <w:r>
+        <w:t>Gestionar tipo_personal</w:t>
+      </w:r>
+    </w:p>
+    <w:p>
+      <w:pPr>
         <w:spacing w:line="360" w:lineRule="auto"/>
         <w:ind w:firstLine="0"/>
         <w:jc w:val="both"/>
@@ -5475,13 +5489,7 @@
         </w:numPr>
       </w:pPr>
       <w:r>
-        <w:t>CU</w:t>
-      </w:r>
-      <w:r>
-        <w:t>5</w:t>
-      </w:r>
-      <w:r>
-        <w:t>. Gestionar Mantenimiento.</w:t>
+        <w:t>CU5.Gestionar tipo_personal.</w:t>
       </w:r>
     </w:p>
     <w:p>
@@ -5499,13 +5507,7 @@
         <w:t>6</w:t>
       </w:r>
       <w:r>
-        <w:t>. Gestionar</w:t>
-      </w:r>
-      <w:r>
-        <w:t xml:space="preserve"> sindicato</w:t>
-      </w:r>
-      <w:r>
-        <w:t>.</w:t>
+        <w:t>. Gestionar Mantenimiento.</w:t>
       </w:r>
     </w:p>
     <w:p>
@@ -5523,7 +5525,13 @@
         <w:t>7</w:t>
       </w:r>
       <w:r>
-        <w:t>. Gestionar promociones.</w:t>
+        <w:t>. Gestionar</w:t>
+      </w:r>
+      <w:r>
+        <w:t xml:space="preserve"> sindicato</w:t>
+      </w:r>
+      <w:r>
+        <w:t>.</w:t>
       </w:r>
     </w:p>
     <w:p>
@@ -5539,6 +5547,24 @@
       </w:r>
       <w:r>
         <w:t>8</w:t>
+      </w:r>
+      <w:r>
+        <w:t>. Gestionar promociones.</w:t>
+      </w:r>
+    </w:p>
+    <w:p>
+      <w:pPr>
+        <w:pStyle w:val="Prrafodelista"/>
+        <w:numPr>
+          <w:ilvl w:val="0"/>
+          <w:numId w:val="8"/>
+        </w:numPr>
+      </w:pPr>
+      <w:r>
+        <w:t>CU</w:t>
+      </w:r>
+      <w:r>
+        <w:t>9</w:t>
       </w:r>
       <w:r>
         <w:t xml:space="preserve">. </w:t>
@@ -6056,6 +6082,92 @@
       </w:tr>
       <w:tr>
         <w:trPr>
+          <w:trHeight w:val="522"/>
+        </w:trPr>
+        <w:tc>
+          <w:tcPr>
+            <w:tcW w:w="982" w:type="dxa"/>
+          </w:tcPr>
+          <w:p>
+            <w:pPr>
+              <w:pStyle w:val="Contenidodelatabla"/>
+              <w:spacing w:line="360" w:lineRule="auto"/>
+              <w:jc w:val="center"/>
+            </w:pPr>
+            <w:r>
+              <w:t>R5</w:t>
+            </w:r>
+          </w:p>
+        </w:tc>
+        <w:tc>
+          <w:tcPr>
+            <w:tcW w:w="3408" w:type="dxa"/>
+          </w:tcPr>
+          <w:p>
+            <w:pPr>
+              <w:pStyle w:val="Contenidodelatabla"/>
+              <w:spacing w:line="360" w:lineRule="auto"/>
+              <w:jc w:val="both"/>
+            </w:pPr>
+            <w:r>
+              <w:t>Gestionar tipo_personal</w:t>
+            </w:r>
+          </w:p>
+        </w:tc>
+        <w:tc>
+          <w:tcPr>
+            <w:tcW w:w="1417" w:type="dxa"/>
+          </w:tcPr>
+          <w:p>
+            <w:pPr>
+              <w:pStyle w:val="Contenidodelatabla"/>
+              <w:spacing w:line="360" w:lineRule="auto"/>
+              <w:jc w:val="both"/>
+              <w:rPr>
+                <w:color w:val="000000" w:themeColor="text1"/>
+              </w:rPr>
+            </w:pPr>
+            <w:r>
+              <w:rPr>
+                <w:color w:val="000000" w:themeColor="text1"/>
+              </w:rPr>
+              <w:t>Aprobado</w:t>
+            </w:r>
+          </w:p>
+        </w:tc>
+        <w:tc>
+          <w:tcPr>
+            <w:tcW w:w="1418" w:type="dxa"/>
+          </w:tcPr>
+          <w:p>
+            <w:pPr>
+              <w:pStyle w:val="Contenidodelatabla"/>
+              <w:spacing w:line="360" w:lineRule="auto"/>
+              <w:jc w:val="both"/>
+            </w:pPr>
+            <w:r>
+              <w:t>Alto</w:t>
+            </w:r>
+          </w:p>
+        </w:tc>
+        <w:tc>
+          <w:tcPr>
+            <w:tcW w:w="1599" w:type="dxa"/>
+          </w:tcPr>
+          <w:p>
+            <w:pPr>
+              <w:pStyle w:val="Contenidodelatabla"/>
+              <w:spacing w:line="360" w:lineRule="auto"/>
+              <w:jc w:val="both"/>
+            </w:pPr>
+            <w:r>
+              <w:t>Normal</w:t>
+            </w:r>
+          </w:p>
+        </w:tc>
+      </w:tr>
+      <w:tr>
+        <w:trPr>
           <w:trHeight w:val="540"/>
         </w:trPr>
         <w:tc>
@@ -6072,7 +6184,7 @@
               <w:t>R</w:t>
             </w:r>
             <w:r>
-              <w:t>5</w:t>
+              <w:t>6</w:t>
             </w:r>
           </w:p>
         </w:tc>
@@ -6158,7 +6270,7 @@
               <w:t>R</w:t>
             </w:r>
             <w:r>
-              <w:t>6</w:t>
+              <w:t>7</w:t>
             </w:r>
           </w:p>
         </w:tc>
@@ -6244,7 +6356,7 @@
               <w:t>R</w:t>
             </w:r>
             <w:r>
-              <w:t>7</w:t>
+              <w:t>8</w:t>
             </w:r>
           </w:p>
         </w:tc>
@@ -6330,7 +6442,7 @@
               <w:t>R</w:t>
             </w:r>
             <w:r>
-              <w:t>8</w:t>
+              <w:t>9</w:t>
             </w:r>
           </w:p>
         </w:tc>
@@ -6563,7 +6675,6 @@
               <w:rPr>
                 <w:color w:val="000000" w:themeColor="text1"/>
               </w:rPr>
-              <w:lastRenderedPageBreak/>
               <w:t>Gestionar Usuar</w:t>
             </w:r>
             <w:r>
@@ -7056,6 +7167,7 @@
               <w:jc w:val="both"/>
             </w:pPr>
             <w:r>
+              <w:lastRenderedPageBreak/>
               <w:t>Modifica los datos.</w:t>
             </w:r>
           </w:p>
@@ -7081,7 +7193,6 @@
               <w:jc w:val="both"/>
             </w:pPr>
             <w:r>
-              <w:lastRenderedPageBreak/>
               <w:t>Respuesta del sistema</w:t>
             </w:r>
           </w:p>
@@ -9887,16 +9998,10 @@
         <w:ind w:firstLine="0"/>
       </w:pPr>
       <w:r>
-        <w:t>CU</w:t>
-      </w:r>
-      <w:r>
-        <w:t>5</w:t>
-      </w:r>
-      <w:r>
-        <w:t>.</w:t>
-      </w:r>
-      <w:r>
-        <w:t>Gestionar Mantenimiento.</w:t>
+        <w:t>CU5.</w:t>
+      </w:r>
+      <w:r>
+        <w:t>Gestionar TipoPersonal</w:t>
       </w:r>
     </w:p>
     <w:p>
@@ -9904,17 +10009,14 @@
         <w:ind w:firstLine="0"/>
       </w:pPr>
       <w:r>
-        <w:t xml:space="preserve">                  </w:t>
-      </w:r>
-      <w:r>
-        <w:rPr>
-          <w:noProof/>
-        </w:rPr>
+        <w:t xml:space="preserve">                           </w:t>
+      </w:r>
+      <w:r>
         <w:drawing>
-          <wp:inline distT="0" distB="0" distL="0" distR="0" wp14:anchorId="1A65F25F" wp14:editId="4840EB25">
-            <wp:extent cx="4084515" cy="1162595"/>
-            <wp:effectExtent l="0" t="0" r="0" b="0"/>
-            <wp:docPr id="580081386" name="Imagen 1"/>
+          <wp:inline distT="0" distB="0" distL="0" distR="0" wp14:anchorId="714F3D92" wp14:editId="07F9F783">
+            <wp:extent cx="3593244" cy="1580606"/>
+            <wp:effectExtent l="0" t="0" r="7620" b="635"/>
+            <wp:docPr id="992369433" name="Imagen 1"/>
             <wp:cNvGraphicFramePr>
               <a:graphicFrameLocks xmlns:a="http://schemas.openxmlformats.org/drawingml/2006/main" noChangeAspect="1"/>
             </wp:cNvGraphicFramePr>
@@ -9922,7 +10024,7 @@
               <a:graphicData uri="http://schemas.openxmlformats.org/drawingml/2006/picture">
                 <pic:pic xmlns:pic="http://schemas.openxmlformats.org/drawingml/2006/picture">
                   <pic:nvPicPr>
-                    <pic:cNvPr id="580081386" name=""/>
+                    <pic:cNvPr id="992369433" name=""/>
                     <pic:cNvPicPr/>
                   </pic:nvPicPr>
                   <pic:blipFill>
@@ -9934,7 +10036,7 @@
                   <pic:spPr>
                     <a:xfrm>
                       <a:off x="0" y="0"/>
-                      <a:ext cx="4095060" cy="1165596"/>
+                      <a:ext cx="3596893" cy="1582211"/>
                     </a:xfrm>
                     <a:prstGeom prst="rect">
                       <a:avLst/>
@@ -9976,13 +10078,19 @@
               <w:rPr>
                 <w:color w:val="000000" w:themeColor="text1"/>
               </w:rPr>
-              <w:t xml:space="preserve">Gestionar </w:t>
+              <w:t>Gestionar</w:t>
             </w:r>
             <w:r>
               <w:rPr>
                 <w:color w:val="000000" w:themeColor="text1"/>
               </w:rPr>
-              <w:t>Mantenimiento</w:t>
+              <w:t xml:space="preserve"> tipo</w:t>
+            </w:r>
+            <w:r>
+              <w:rPr>
+                <w:color w:val="000000" w:themeColor="text1"/>
+              </w:rPr>
+              <w:t xml:space="preserve"> Personal</w:t>
             </w:r>
           </w:p>
         </w:tc>
@@ -10061,10 +10169,7 @@
               <w:jc w:val="both"/>
             </w:pPr>
             <w:r>
-              <w:t>Propietario</w:t>
-            </w:r>
-            <w:r>
-              <w:t>.</w:t>
+              <w:t xml:space="preserve">Propietario, secretaria. </w:t>
             </w:r>
           </w:p>
         </w:tc>
@@ -10099,22 +10204,7 @@
               <w:jc w:val="both"/>
             </w:pPr>
             <w:r>
-              <w:t xml:space="preserve">Gestiona </w:t>
-            </w:r>
-            <w:r>
-              <w:t>información acerca de los mantenimientos que se realizan de los vehículos</w:t>
-            </w:r>
-            <w:r>
-              <w:t xml:space="preserve"> </w:t>
-            </w:r>
-            <w:r>
-              <w:t xml:space="preserve">del </w:t>
-            </w:r>
-            <w:r>
-              <w:t>Sindicato de transporte 27 de diciembre</w:t>
-            </w:r>
-            <w:r>
-              <w:t>.</w:t>
+              <w:t>Gestiona al tipo de personal que trabaje para el Sindicato de transporte 27 de diciembre, ya sean antiguo o un nuevo personal.</w:t>
             </w:r>
           </w:p>
         </w:tc>
@@ -10149,8 +10239,13 @@
               <w:jc w:val="both"/>
             </w:pPr>
             <w:r>
-              <w:t>Registrar/modificar/eliminar datos de un personal.</w:t>
-            </w:r>
+              <w:t xml:space="preserve">Registrar/modificar/eliminar </w:t>
+            </w:r>
+            <w:proofErr w:type="gramStart"/>
+            <w:r>
+              <w:t>datos..</w:t>
+            </w:r>
+            <w:proofErr w:type="gramEnd"/>
           </w:p>
         </w:tc>
       </w:tr>
@@ -10298,13 +10393,7 @@
               <w:jc w:val="both"/>
             </w:pPr>
             <w:r>
-              <w:t>El usuario</w:t>
-            </w:r>
-            <w:r>
-              <w:t xml:space="preserve"> llama al vehículo donde se realizó el mantenimiento</w:t>
-            </w:r>
-            <w:r>
-              <w:t>.</w:t>
+              <w:t>El usuario propietario pulsa sobre el botón de registrar.</w:t>
             </w:r>
           </w:p>
           <w:p>
@@ -10329,16 +10418,17 @@
               <w:jc w:val="both"/>
             </w:pPr>
             <w:r>
-              <w:t xml:space="preserve">El sistema muestra campos de texto para introducir los datos </w:t>
-            </w:r>
-            <w:r>
-              <w:t>necesarios</w:t>
-            </w:r>
-            <w:r>
-              <w:t xml:space="preserve"> para el registro</w:t>
-            </w:r>
-            <w:r>
-              <w:t xml:space="preserve"> de la información del mantenimiento</w:t>
+              <w:lastRenderedPageBreak/>
+              <w:t xml:space="preserve">El sistema muestra campos de texto para introducir los </w:t>
+            </w:r>
+            <w:r>
+              <w:t>datos para</w:t>
+            </w:r>
+            <w:r>
+              <w:t xml:space="preserve"> el registro correcto</w:t>
+            </w:r>
+            <w:r>
+              <w:t xml:space="preserve"> del tipo_personal</w:t>
             </w:r>
             <w:r>
               <w:t>.</w:t>
@@ -10352,7 +10442,6 @@
               <w:jc w:val="both"/>
             </w:pPr>
             <w:r>
-              <w:lastRenderedPageBreak/>
               <w:t>Acción del actor.</w:t>
             </w:r>
           </w:p>
@@ -10461,23 +10550,24 @@
               <w:pStyle w:val="Prrafodelista"/>
               <w:numPr>
                 <w:ilvl w:val="0"/>
-                <w:numId w:val="20"/>
+                <w:numId w:val="13"/>
               </w:numPr>
-              <w:spacing w:after="160" w:line="360" w:lineRule="auto"/>
-              <w:ind w:left="1832" w:hanging="426"/>
-              <w:jc w:val="both"/>
-            </w:pPr>
-            <w:r>
-              <w:t xml:space="preserve">Busca el vehículo donde se </w:t>
-            </w:r>
-            <w:r>
-              <w:t xml:space="preserve">realizó y registró </w:t>
-            </w:r>
-            <w:r>
-              <w:t>el mantenimiento</w:t>
-            </w:r>
-            <w:r>
-              <w:t>.</w:t>
+              <w:spacing w:line="360" w:lineRule="auto"/>
+              <w:jc w:val="both"/>
+            </w:pPr>
+            <w:r>
+              <w:t>Buscar al TipoPersonal a modificar por su cargo.</w:t>
+            </w:r>
+          </w:p>
+          <w:p>
+            <w:pPr>
+              <w:pStyle w:val="Prrafodelista"/>
+              <w:spacing w:line="360" w:lineRule="auto"/>
+              <w:ind w:left="1440" w:firstLine="0"/>
+              <w:jc w:val="both"/>
+            </w:pPr>
+            <w:r>
+              <w:t>Respuesta del sistema</w:t>
             </w:r>
           </w:p>
           <w:p>
@@ -10491,30 +10581,7 @@
               <w:jc w:val="both"/>
             </w:pPr>
             <w:r>
-              <w:t>Buscar</w:t>
-            </w:r>
-            <w:r>
-              <w:t xml:space="preserve"> el mantenimiento</w:t>
-            </w:r>
-            <w:r>
-              <w:t xml:space="preserve"> </w:t>
-            </w:r>
-            <w:r>
-              <w:t xml:space="preserve">a </w:t>
-            </w:r>
-            <w:r>
-              <w:t>modificar.</w:t>
-            </w:r>
-          </w:p>
-          <w:p>
-            <w:pPr>
-              <w:pStyle w:val="Prrafodelista"/>
-              <w:spacing w:line="360" w:lineRule="auto"/>
-              <w:ind w:left="1440" w:firstLine="0"/>
-              <w:jc w:val="both"/>
-            </w:pPr>
-            <w:r>
-              <w:t>Respuesta del sistema</w:t>
+              <w:t>Verifica si existe.</w:t>
             </w:r>
           </w:p>
           <w:p>
@@ -10528,7 +10595,18 @@
               <w:jc w:val="both"/>
             </w:pPr>
             <w:r>
-              <w:t>Verifica si está registrado</w:t>
+              <w:t>Si existe permite modificar.</w:t>
+            </w:r>
+          </w:p>
+          <w:p>
+            <w:pPr>
+              <w:pStyle w:val="Prrafodelista"/>
+              <w:spacing w:line="360" w:lineRule="auto"/>
+              <w:ind w:left="1440" w:firstLine="0"/>
+              <w:jc w:val="both"/>
+            </w:pPr>
+            <w:r>
+              <w:t>Acción del actor</w:t>
             </w:r>
           </w:p>
           <w:p>
@@ -10542,30 +10620,7 @@
               <w:jc w:val="both"/>
             </w:pPr>
             <w:r>
-              <w:t xml:space="preserve">Si esta registrado permite modificar </w:t>
-            </w:r>
-            <w:r>
-              <w:t>la información del</w:t>
-            </w:r>
-            <w:r>
-              <w:t xml:space="preserve"> </w:t>
-            </w:r>
-            <w:r>
-              <w:t>mantenimiento</w:t>
-            </w:r>
-            <w:r>
-              <w:t xml:space="preserve"> buscado.</w:t>
-            </w:r>
-          </w:p>
-          <w:p>
-            <w:pPr>
-              <w:pStyle w:val="Prrafodelista"/>
-              <w:spacing w:line="360" w:lineRule="auto"/>
-              <w:ind w:left="1440" w:firstLine="0"/>
-              <w:jc w:val="both"/>
-            </w:pPr>
-            <w:r>
-              <w:t>Acción del actor</w:t>
+              <w:t>Modifica los datos de TipoPersonal.</w:t>
             </w:r>
           </w:p>
           <w:p>
@@ -10579,13 +10634,79 @@
               <w:jc w:val="both"/>
             </w:pPr>
             <w:r>
-              <w:t xml:space="preserve">Modifica los datos del </w:t>
-            </w:r>
-            <w:r>
-              <w:t>mantenimiento registrado</w:t>
-            </w:r>
-            <w:r>
-              <w:t>.</w:t>
+              <w:t>Apretar el botón de Guardar.</w:t>
+            </w:r>
+          </w:p>
+          <w:p>
+            <w:pPr>
+              <w:pStyle w:val="Prrafodelista"/>
+              <w:spacing w:line="360" w:lineRule="auto"/>
+              <w:ind w:left="1440" w:firstLine="0"/>
+              <w:jc w:val="both"/>
+            </w:pPr>
+            <w:r>
+              <w:t>Respuesta del sistema</w:t>
+            </w:r>
+          </w:p>
+          <w:p>
+            <w:pPr>
+              <w:pStyle w:val="Prrafodelista"/>
+              <w:numPr>
+                <w:ilvl w:val="0"/>
+                <w:numId w:val="14"/>
+              </w:numPr>
+              <w:spacing w:line="360" w:lineRule="auto"/>
+              <w:jc w:val="both"/>
+            </w:pPr>
+            <w:r>
+              <w:t>Valida los datos introducidos</w:t>
+            </w:r>
+          </w:p>
+          <w:p>
+            <w:pPr>
+              <w:pStyle w:val="Prrafodelista"/>
+              <w:numPr>
+                <w:ilvl w:val="0"/>
+                <w:numId w:val="14"/>
+              </w:numPr>
+              <w:spacing w:line="360" w:lineRule="auto"/>
+              <w:jc w:val="both"/>
+            </w:pPr>
+            <w:r>
+              <w:t>Almacena los cambios y los guarda.</w:t>
+            </w:r>
+          </w:p>
+          <w:p>
+            <w:pPr>
+              <w:pStyle w:val="Prrafodelista"/>
+              <w:numPr>
+                <w:ilvl w:val="0"/>
+                <w:numId w:val="9"/>
+              </w:numPr>
+              <w:spacing w:line="360" w:lineRule="auto"/>
+              <w:jc w:val="both"/>
+              <w:rPr>
+                <w:b/>
+                <w:bCs/>
+              </w:rPr>
+            </w:pPr>
+            <w:r>
+              <w:rPr>
+                <w:b/>
+                <w:bCs/>
+              </w:rPr>
+              <w:t xml:space="preserve">Eliminar </w:t>
+            </w:r>
+          </w:p>
+          <w:p>
+            <w:pPr>
+              <w:pStyle w:val="Prrafodelista"/>
+              <w:spacing w:line="360" w:lineRule="auto"/>
+              <w:ind w:left="1440" w:firstLine="0"/>
+              <w:jc w:val="both"/>
+            </w:pPr>
+            <w:r>
+              <w:t>Acción del actor</w:t>
             </w:r>
           </w:p>
           <w:p>
@@ -10599,7 +10720,71 @@
               <w:jc w:val="both"/>
             </w:pPr>
             <w:r>
-              <w:t>Apretar el botón de Guardar.</w:t>
+              <w:t>Buscar el TipoPersonal a eliminar.</w:t>
+            </w:r>
+          </w:p>
+          <w:p>
+            <w:pPr>
+              <w:pStyle w:val="Prrafodelista"/>
+              <w:spacing w:line="360" w:lineRule="auto"/>
+              <w:ind w:left="1440" w:firstLine="0"/>
+              <w:jc w:val="both"/>
+            </w:pPr>
+            <w:r>
+              <w:t>Respuesta del sistema</w:t>
+            </w:r>
+          </w:p>
+          <w:p>
+            <w:pPr>
+              <w:pStyle w:val="Prrafodelista"/>
+              <w:numPr>
+                <w:ilvl w:val="0"/>
+                <w:numId w:val="13"/>
+              </w:numPr>
+              <w:spacing w:line="360" w:lineRule="auto"/>
+              <w:jc w:val="both"/>
+            </w:pPr>
+            <w:r>
+              <w:t>Verifica si existe.</w:t>
+            </w:r>
+          </w:p>
+          <w:p>
+            <w:pPr>
+              <w:pStyle w:val="Prrafodelista"/>
+              <w:numPr>
+                <w:ilvl w:val="0"/>
+                <w:numId w:val="13"/>
+              </w:numPr>
+              <w:spacing w:line="360" w:lineRule="auto"/>
+              <w:jc w:val="both"/>
+            </w:pPr>
+            <w:r>
+              <w:t>Si existe permite eliminar.</w:t>
+            </w:r>
+          </w:p>
+          <w:p>
+            <w:pPr>
+              <w:pStyle w:val="Prrafodelista"/>
+              <w:spacing w:line="360" w:lineRule="auto"/>
+              <w:ind w:left="1440" w:firstLine="0"/>
+              <w:jc w:val="both"/>
+            </w:pPr>
+            <w:r>
+              <w:t>Acción del actor</w:t>
+            </w:r>
+          </w:p>
+          <w:p>
+            <w:pPr>
+              <w:pStyle w:val="Prrafodelista"/>
+              <w:numPr>
+                <w:ilvl w:val="0"/>
+                <w:numId w:val="13"/>
+              </w:numPr>
+              <w:spacing w:line="360" w:lineRule="auto"/>
+              <w:jc w:val="both"/>
+            </w:pPr>
+            <w:r>
+              <w:t>Apreta el botón Eliminar.</w:t>
             </w:r>
           </w:p>
           <w:p>
@@ -10624,175 +10809,7 @@
               <w:jc w:val="both"/>
             </w:pPr>
             <w:r>
-              <w:t>Valida los datos introducidos</w:t>
-            </w:r>
-          </w:p>
-          <w:p>
-            <w:pPr>
-              <w:pStyle w:val="Prrafodelista"/>
-              <w:numPr>
-                <w:ilvl w:val="0"/>
-                <w:numId w:val="14"/>
-              </w:numPr>
-              <w:spacing w:line="360" w:lineRule="auto"/>
-              <w:jc w:val="both"/>
-            </w:pPr>
-            <w:r>
-              <w:t>Almacena los cambios y los guarda.</w:t>
-            </w:r>
-          </w:p>
-          <w:p>
-            <w:pPr>
-              <w:pStyle w:val="Prrafodelista"/>
-              <w:numPr>
-                <w:ilvl w:val="0"/>
-                <w:numId w:val="9"/>
-              </w:numPr>
-              <w:spacing w:line="360" w:lineRule="auto"/>
-              <w:jc w:val="both"/>
-              <w:rPr>
-                <w:b/>
-                <w:bCs/>
-              </w:rPr>
-            </w:pPr>
-            <w:r>
-              <w:rPr>
-                <w:b/>
-                <w:bCs/>
-              </w:rPr>
-              <w:t xml:space="preserve">Eliminar </w:t>
-            </w:r>
-          </w:p>
-          <w:p>
-            <w:pPr>
-              <w:pStyle w:val="Prrafodelista"/>
-              <w:spacing w:line="360" w:lineRule="auto"/>
-              <w:ind w:left="1440" w:firstLine="0"/>
-              <w:jc w:val="both"/>
-            </w:pPr>
-            <w:r>
-              <w:t>Acción del actor</w:t>
-            </w:r>
-          </w:p>
-          <w:p>
-            <w:pPr>
-              <w:pStyle w:val="Prrafodelista"/>
-              <w:numPr>
-                <w:ilvl w:val="0"/>
-                <w:numId w:val="13"/>
-              </w:numPr>
-              <w:spacing w:line="360" w:lineRule="auto"/>
-              <w:jc w:val="both"/>
-            </w:pPr>
-            <w:r>
-              <w:t xml:space="preserve">Buscar </w:t>
-            </w:r>
-            <w:r>
-              <w:t>información de mantenimiento</w:t>
-            </w:r>
-            <w:r>
-              <w:t xml:space="preserve"> a eliminar.</w:t>
-            </w:r>
-          </w:p>
-          <w:p>
-            <w:pPr>
-              <w:pStyle w:val="Prrafodelista"/>
-              <w:spacing w:line="360" w:lineRule="auto"/>
-              <w:ind w:left="1440" w:firstLine="0"/>
-              <w:jc w:val="both"/>
-            </w:pPr>
-            <w:r>
-              <w:t>Respuesta del sistema</w:t>
-            </w:r>
-          </w:p>
-          <w:p>
-            <w:pPr>
-              <w:pStyle w:val="Prrafodelista"/>
-              <w:numPr>
-                <w:ilvl w:val="0"/>
-                <w:numId w:val="13"/>
-              </w:numPr>
-              <w:spacing w:line="360" w:lineRule="auto"/>
-              <w:jc w:val="both"/>
-            </w:pPr>
-            <w:r>
-              <w:t xml:space="preserve">Verifica </w:t>
-            </w:r>
-            <w:r>
-              <w:t>si el mantenimiento</w:t>
-            </w:r>
-            <w:r>
-              <w:t xml:space="preserve"> está registrado</w:t>
-            </w:r>
-          </w:p>
-          <w:p>
-            <w:pPr>
-              <w:pStyle w:val="Prrafodelista"/>
-              <w:numPr>
-                <w:ilvl w:val="0"/>
-                <w:numId w:val="13"/>
-              </w:numPr>
-              <w:spacing w:line="360" w:lineRule="auto"/>
-              <w:jc w:val="both"/>
-            </w:pPr>
-            <w:r>
-              <w:t xml:space="preserve">Si esta registrado permite eliminar permanentemente al </w:t>
-            </w:r>
-            <w:r>
-              <w:t>mantenimiento</w:t>
-            </w:r>
-            <w:r>
-              <w:t xml:space="preserve"> buscado con toda su información existente.</w:t>
-            </w:r>
-          </w:p>
-          <w:p>
-            <w:pPr>
-              <w:pStyle w:val="Prrafodelista"/>
-              <w:spacing w:line="360" w:lineRule="auto"/>
-              <w:ind w:left="1440" w:firstLine="0"/>
-              <w:jc w:val="both"/>
-            </w:pPr>
-            <w:r>
-              <w:t>Acción del actor</w:t>
-            </w:r>
-          </w:p>
-          <w:p>
-            <w:pPr>
-              <w:pStyle w:val="Prrafodelista"/>
-              <w:numPr>
-                <w:ilvl w:val="0"/>
-                <w:numId w:val="13"/>
-              </w:numPr>
-              <w:spacing w:line="360" w:lineRule="auto"/>
-              <w:jc w:val="both"/>
-            </w:pPr>
-            <w:r>
               <w:lastRenderedPageBreak/>
-              <w:t>Apreta el botón Eliminar.</w:t>
-            </w:r>
-          </w:p>
-          <w:p>
-            <w:pPr>
-              <w:pStyle w:val="Prrafodelista"/>
-              <w:spacing w:line="360" w:lineRule="auto"/>
-              <w:ind w:left="1440" w:firstLine="0"/>
-              <w:jc w:val="both"/>
-            </w:pPr>
-            <w:r>
-              <w:t>Respuesta del sistema</w:t>
-            </w:r>
-          </w:p>
-          <w:p>
-            <w:pPr>
-              <w:pStyle w:val="Prrafodelista"/>
-              <w:numPr>
-                <w:ilvl w:val="0"/>
-                <w:numId w:val="14"/>
-              </w:numPr>
-              <w:spacing w:line="360" w:lineRule="auto"/>
-              <w:jc w:val="both"/>
-            </w:pPr>
-            <w:r>
               <w:t>Elimina y actualiza la base de datos.</w:t>
             </w:r>
           </w:p>
@@ -10806,44 +10823,40 @@
         </w:tc>
       </w:tr>
     </w:tbl>
+    <w:p/>
     <w:p>
       <w:pPr>
         <w:ind w:firstLine="0"/>
       </w:pPr>
+      <w:r>
+        <w:t>CU</w:t>
+      </w:r>
+      <w:r>
+        <w:t>6</w:t>
+      </w:r>
+      <w:r>
+        <w:t>.</w:t>
+      </w:r>
+      <w:r>
+        <w:t>Gestionar Mantenimiento.</w:t>
+      </w:r>
     </w:p>
     <w:p>
       <w:pPr>
         <w:ind w:firstLine="0"/>
       </w:pPr>
       <w:r>
-        <w:t>CU</w:t>
-      </w:r>
-      <w:r>
-        <w:t>6</w:t>
-      </w:r>
-      <w:r>
-        <w:t>.</w:t>
-      </w:r>
-      <w:r>
-        <w:t xml:space="preserve"> Gestionar sindicato.</w:t>
-      </w:r>
-    </w:p>
-    <w:p>
-      <w:pPr>
-        <w:ind w:firstLine="0"/>
-      </w:pPr>
-      <w:r>
-        <w:t xml:space="preserve">                                </w:t>
+        <w:t xml:space="preserve">                  </w:t>
       </w:r>
       <w:r>
         <w:rPr>
           <w:noProof/>
         </w:rPr>
         <w:drawing>
-          <wp:inline distT="0" distB="0" distL="0" distR="0" wp14:anchorId="709B3AFA" wp14:editId="7519F01B">
-            <wp:extent cx="3156197" cy="1201783"/>
-            <wp:effectExtent l="0" t="0" r="6350" b="0"/>
-            <wp:docPr id="294210288" name="Imagen 1"/>
+          <wp:inline distT="0" distB="0" distL="0" distR="0" wp14:anchorId="1A65F25F" wp14:editId="4840EB25">
+            <wp:extent cx="4084515" cy="1162595"/>
+            <wp:effectExtent l="0" t="0" r="0" b="0"/>
+            <wp:docPr id="580081386" name="Imagen 1"/>
             <wp:cNvGraphicFramePr>
               <a:graphicFrameLocks xmlns:a="http://schemas.openxmlformats.org/drawingml/2006/main" noChangeAspect="1"/>
             </wp:cNvGraphicFramePr>
@@ -10851,7 +10864,7 @@
               <a:graphicData uri="http://schemas.openxmlformats.org/drawingml/2006/picture">
                 <pic:pic xmlns:pic="http://schemas.openxmlformats.org/drawingml/2006/picture">
                   <pic:nvPicPr>
-                    <pic:cNvPr id="294210288" name=""/>
+                    <pic:cNvPr id="580081386" name=""/>
                     <pic:cNvPicPr/>
                   </pic:nvPicPr>
                   <pic:blipFill>
@@ -10863,7 +10876,7 @@
                   <pic:spPr>
                     <a:xfrm>
                       <a:off x="0" y="0"/>
-                      <a:ext cx="3166734" cy="1205795"/>
+                      <a:ext cx="4095060" cy="1165596"/>
                     </a:xfrm>
                     <a:prstGeom prst="rect">
                       <a:avLst/>
@@ -10911,7 +10924,7 @@
               <w:rPr>
                 <w:color w:val="000000" w:themeColor="text1"/>
               </w:rPr>
-              <w:t>sindicato</w:t>
+              <w:t>Mantenimiento</w:t>
             </w:r>
           </w:p>
         </w:tc>
@@ -10995,9 +11008,6 @@
             <w:r>
               <w:t>.</w:t>
             </w:r>
-            <w:r>
-              <w:t xml:space="preserve"> </w:t>
-            </w:r>
           </w:p>
         </w:tc>
       </w:tr>
@@ -11034,7 +11044,16 @@
               <w:t xml:space="preserve">Gestiona </w:t>
             </w:r>
             <w:r>
-              <w:t>información del sindicato, como las líneas aliadas que trabajan en él</w:t>
+              <w:t>información acerca de los mantenimientos que se realizan de los vehículos</w:t>
+            </w:r>
+            <w:r>
+              <w:t xml:space="preserve"> </w:t>
+            </w:r>
+            <w:r>
+              <w:t xml:space="preserve">del </w:t>
+            </w:r>
+            <w:r>
+              <w:t>Sindicato de transporte 27 de diciembre</w:t>
             </w:r>
             <w:r>
               <w:t>.</w:t>
@@ -11072,7 +11091,7 @@
               <w:jc w:val="both"/>
             </w:pPr>
             <w:r>
-              <w:t>Registrar/modificar/eliminar datos.</w:t>
+              <w:t>Registrar/modificar/eliminar datos de un personal.</w:t>
             </w:r>
           </w:p>
         </w:tc>
@@ -11221,7 +11240,13 @@
               <w:jc w:val="both"/>
             </w:pPr>
             <w:r>
-              <w:t>El usuario pulsa sobre el botón de registrar.</w:t>
+              <w:t>El usuario</w:t>
+            </w:r>
+            <w:r>
+              <w:t xml:space="preserve"> llama al vehículo donde se realizó el mantenimiento</w:t>
+            </w:r>
+            <w:r>
+              <w:t>.</w:t>
             </w:r>
           </w:p>
           <w:p>
@@ -11246,33 +11271,30 @@
               <w:jc w:val="both"/>
             </w:pPr>
             <w:r>
+              <w:t xml:space="preserve">El sistema muestra campos de texto para introducir los datos </w:t>
+            </w:r>
+            <w:r>
+              <w:t>necesarios</w:t>
+            </w:r>
+            <w:r>
+              <w:t xml:space="preserve"> para el registro</w:t>
+            </w:r>
+            <w:r>
+              <w:t xml:space="preserve"> de la información del mantenimiento</w:t>
+            </w:r>
+            <w:r>
+              <w:t>.</w:t>
+            </w:r>
+          </w:p>
+          <w:p>
+            <w:pPr>
+              <w:pStyle w:val="Prrafodelista"/>
+              <w:spacing w:line="360" w:lineRule="auto"/>
+              <w:ind w:left="1440" w:firstLine="0"/>
+              <w:jc w:val="both"/>
+            </w:pPr>
+            <w:r>
               <w:lastRenderedPageBreak/>
-              <w:t>El sistema muestra campos de texto</w:t>
-            </w:r>
-            <w:r>
-              <w:t xml:space="preserve"> a rellenar para</w:t>
-            </w:r>
-            <w:r>
-              <w:t xml:space="preserve"> </w:t>
-            </w:r>
-            <w:r>
-              <w:t>el registro correcto</w:t>
-            </w:r>
-            <w:r>
-              <w:t xml:space="preserve"> </w:t>
-            </w:r>
-            <w:r>
-              <w:t>de la nueva línea aliada.</w:t>
-            </w:r>
-          </w:p>
-          <w:p>
-            <w:pPr>
-              <w:pStyle w:val="Prrafodelista"/>
-              <w:spacing w:line="360" w:lineRule="auto"/>
-              <w:ind w:left="1440" w:firstLine="0"/>
-              <w:jc w:val="both"/>
-            </w:pPr>
-            <w:r>
               <w:t>Acción del actor.</w:t>
             </w:r>
           </w:p>
@@ -11381,36 +11403,20 @@
               <w:pStyle w:val="Prrafodelista"/>
               <w:numPr>
                 <w:ilvl w:val="0"/>
-                <w:numId w:val="13"/>
+                <w:numId w:val="20"/>
               </w:numPr>
-              <w:spacing w:line="360" w:lineRule="auto"/>
-              <w:jc w:val="both"/>
-            </w:pPr>
-            <w:r>
-              <w:t xml:space="preserve">Buscar </w:t>
-            </w:r>
-            <w:r>
-              <w:t>línea</w:t>
-            </w:r>
-            <w:r>
-              <w:t xml:space="preserve"> a modificar por su </w:t>
-            </w:r>
-            <w:r>
-              <w:t>nombre</w:t>
+              <w:spacing w:after="160" w:line="360" w:lineRule="auto"/>
+              <w:ind w:left="1832" w:hanging="426"/>
+              <w:jc w:val="both"/>
+            </w:pPr>
+            <w:r>
+              <w:t xml:space="preserve">Busca el vehículo donde se realizó y registró </w:t>
+            </w:r>
+            <w:r>
+              <w:t>el mantenimiento</w:t>
             </w:r>
             <w:r>
               <w:t>.</w:t>
-            </w:r>
-          </w:p>
-          <w:p>
-            <w:pPr>
-              <w:pStyle w:val="Prrafodelista"/>
-              <w:spacing w:line="360" w:lineRule="auto"/>
-              <w:ind w:left="1440" w:firstLine="0"/>
-              <w:jc w:val="both"/>
-            </w:pPr>
-            <w:r>
-              <w:t>Respuesta del sistema</w:t>
             </w:r>
           </w:p>
           <w:p>
@@ -11424,7 +11430,30 @@
               <w:jc w:val="both"/>
             </w:pPr>
             <w:r>
-              <w:t>Verifica si existe.</w:t>
+              <w:t>Buscar</w:t>
+            </w:r>
+            <w:r>
+              <w:t xml:space="preserve"> el mantenimiento</w:t>
+            </w:r>
+            <w:r>
+              <w:t xml:space="preserve"> </w:t>
+            </w:r>
+            <w:r>
+              <w:t xml:space="preserve">a </w:t>
+            </w:r>
+            <w:r>
+              <w:t>modificar.</w:t>
+            </w:r>
+          </w:p>
+          <w:p>
+            <w:pPr>
+              <w:pStyle w:val="Prrafodelista"/>
+              <w:spacing w:line="360" w:lineRule="auto"/>
+              <w:ind w:left="1440" w:firstLine="0"/>
+              <w:jc w:val="both"/>
+            </w:pPr>
+            <w:r>
+              <w:t>Respuesta del sistema</w:t>
             </w:r>
           </w:p>
           <w:p>
@@ -11438,24 +11467,7 @@
               <w:jc w:val="both"/>
             </w:pPr>
             <w:r>
-              <w:t>Si existe permite modificar</w:t>
-            </w:r>
-            <w:r>
-              <w:t xml:space="preserve"> la información</w:t>
-            </w:r>
-            <w:r>
-              <w:t>.</w:t>
-            </w:r>
-          </w:p>
-          <w:p>
-            <w:pPr>
-              <w:pStyle w:val="Prrafodelista"/>
-              <w:spacing w:line="360" w:lineRule="auto"/>
-              <w:ind w:left="1440" w:firstLine="0"/>
-              <w:jc w:val="both"/>
-            </w:pPr>
-            <w:r>
-              <w:t>Acción del actor</w:t>
+              <w:t>Verifica si está registrado</w:t>
             </w:r>
           </w:p>
           <w:p>
@@ -11469,13 +11481,30 @@
               <w:jc w:val="both"/>
             </w:pPr>
             <w:r>
-              <w:t xml:space="preserve">Modifica los datos de </w:t>
-            </w:r>
-            <w:r>
-              <w:t>la línea buscada</w:t>
-            </w:r>
-            <w:r>
-              <w:t>.</w:t>
+              <w:t xml:space="preserve">Si esta registrado permite modificar </w:t>
+            </w:r>
+            <w:r>
+              <w:t>la información del</w:t>
+            </w:r>
+            <w:r>
+              <w:t xml:space="preserve"> </w:t>
+            </w:r>
+            <w:r>
+              <w:t>mantenimiento</w:t>
+            </w:r>
+            <w:r>
+              <w:t xml:space="preserve"> buscado.</w:t>
+            </w:r>
+          </w:p>
+          <w:p>
+            <w:pPr>
+              <w:pStyle w:val="Prrafodelista"/>
+              <w:spacing w:line="360" w:lineRule="auto"/>
+              <w:ind w:left="1440" w:firstLine="0"/>
+              <w:jc w:val="both"/>
+            </w:pPr>
+            <w:r>
+              <w:t>Acción del actor</w:t>
             </w:r>
           </w:p>
           <w:p>
@@ -11489,6 +11518,26 @@
               <w:jc w:val="both"/>
             </w:pPr>
             <w:r>
+              <w:t xml:space="preserve">Modifica los datos del </w:t>
+            </w:r>
+            <w:r>
+              <w:t>mantenimiento registrado</w:t>
+            </w:r>
+            <w:r>
+              <w:t>.</w:t>
+            </w:r>
+          </w:p>
+          <w:p>
+            <w:pPr>
+              <w:pStyle w:val="Prrafodelista"/>
+              <w:numPr>
+                <w:ilvl w:val="0"/>
+                <w:numId w:val="13"/>
+              </w:numPr>
+              <w:spacing w:line="360" w:lineRule="auto"/>
+              <w:jc w:val="both"/>
+            </w:pPr>
+            <w:r>
               <w:t>Apretar el botón de Guardar.</w:t>
             </w:r>
           </w:p>
@@ -11575,13 +11624,13 @@
               <w:jc w:val="both"/>
             </w:pPr>
             <w:r>
-              <w:t>Busca</w:t>
-            </w:r>
-            <w:r>
-              <w:t xml:space="preserve"> la línea </w:t>
-            </w:r>
-            <w:r>
-              <w:t>a eliminar.</w:t>
+              <w:t xml:space="preserve">Buscar </w:t>
+            </w:r>
+            <w:r>
+              <w:t>información de mantenimiento</w:t>
+            </w:r>
+            <w:r>
+              <w:t xml:space="preserve"> a eliminar.</w:t>
             </w:r>
           </w:p>
           <w:p>
@@ -11606,7 +11655,13 @@
               <w:jc w:val="both"/>
             </w:pPr>
             <w:r>
-              <w:t>Verifica si existe.</w:t>
+              <w:t xml:space="preserve">Verifica </w:t>
+            </w:r>
+            <w:r>
+              <w:t>si el mantenimiento</w:t>
+            </w:r>
+            <w:r>
+              <w:t xml:space="preserve"> está registrado</w:t>
             </w:r>
           </w:p>
           <w:p>
@@ -11620,7 +11675,13 @@
               <w:jc w:val="both"/>
             </w:pPr>
             <w:r>
-              <w:t>Si existe permite eliminar.</w:t>
+              <w:t xml:space="preserve">Si esta registrado permite eliminar permanentemente al </w:t>
+            </w:r>
+            <w:r>
+              <w:t>mantenimiento</w:t>
+            </w:r>
+            <w:r>
+              <w:t xml:space="preserve"> buscado con toda su información existente.</w:t>
             </w:r>
           </w:p>
           <w:p>
@@ -11645,6 +11706,7 @@
               <w:jc w:val="both"/>
             </w:pPr>
             <w:r>
+              <w:lastRenderedPageBreak/>
               <w:t>Apreta el botón Eliminar.</w:t>
             </w:r>
           </w:p>
@@ -11702,7 +11764,7 @@
         <w:t>.</w:t>
       </w:r>
       <w:r>
-        <w:t xml:space="preserve"> Gestionar promociones.</w:t>
+        <w:t xml:space="preserve"> Gestionar sindicato.</w:t>
       </w:r>
     </w:p>
     <w:p>
@@ -11710,17 +11772,17 @@
         <w:ind w:firstLine="0"/>
       </w:pPr>
       <w:r>
-        <w:t xml:space="preserve">                           </w:t>
+        <w:t xml:space="preserve">                                </w:t>
       </w:r>
       <w:r>
         <w:rPr>
           <w:noProof/>
         </w:rPr>
         <w:drawing>
-          <wp:inline distT="0" distB="0" distL="0" distR="0" wp14:anchorId="1F0A4ECE" wp14:editId="0265080D">
-            <wp:extent cx="3817053" cy="1136469"/>
-            <wp:effectExtent l="0" t="0" r="0" b="6985"/>
-            <wp:docPr id="1542311566" name="Imagen 1"/>
+          <wp:inline distT="0" distB="0" distL="0" distR="0" wp14:anchorId="709B3AFA" wp14:editId="7519F01B">
+            <wp:extent cx="3156197" cy="1201783"/>
+            <wp:effectExtent l="0" t="0" r="6350" b="0"/>
+            <wp:docPr id="294210288" name="Imagen 1"/>
             <wp:cNvGraphicFramePr>
               <a:graphicFrameLocks xmlns:a="http://schemas.openxmlformats.org/drawingml/2006/main" noChangeAspect="1"/>
             </wp:cNvGraphicFramePr>
@@ -11728,7 +11790,7 @@
               <a:graphicData uri="http://schemas.openxmlformats.org/drawingml/2006/picture">
                 <pic:pic xmlns:pic="http://schemas.openxmlformats.org/drawingml/2006/picture">
                   <pic:nvPicPr>
-                    <pic:cNvPr id="1542311566" name=""/>
+                    <pic:cNvPr id="294210288" name=""/>
                     <pic:cNvPicPr/>
                   </pic:nvPicPr>
                   <pic:blipFill>
@@ -11740,7 +11802,7 @@
                   <pic:spPr>
                     <a:xfrm>
                       <a:off x="0" y="0"/>
-                      <a:ext cx="3833504" cy="1141367"/>
+                      <a:ext cx="3166734" cy="1205795"/>
                     </a:xfrm>
                     <a:prstGeom prst="rect">
                       <a:avLst/>
@@ -11782,13 +11844,13 @@
               <w:rPr>
                 <w:color w:val="000000" w:themeColor="text1"/>
               </w:rPr>
-              <w:t>Gestionar</w:t>
+              <w:t xml:space="preserve">Gestionar </w:t>
             </w:r>
             <w:r>
               <w:rPr>
                 <w:color w:val="000000" w:themeColor="text1"/>
               </w:rPr>
-              <w:t xml:space="preserve"> promociones</w:t>
+              <w:t>sindicato</w:t>
             </w:r>
           </w:p>
         </w:tc>
@@ -11867,7 +11929,13 @@
               <w:jc w:val="both"/>
             </w:pPr>
             <w:r>
-              <w:t xml:space="preserve">Propietario. </w:t>
+              <w:t>Propietario</w:t>
+            </w:r>
+            <w:r>
+              <w:t>.</w:t>
+            </w:r>
+            <w:r>
+              <w:t xml:space="preserve"> </w:t>
             </w:r>
           </w:p>
         </w:tc>
@@ -11902,7 +11970,13 @@
               <w:jc w:val="both"/>
             </w:pPr>
             <w:r>
-              <w:t>Gestiona información de las promociones que ofrece el sindicato de transporte 27 de diciembre.</w:t>
+              <w:t xml:space="preserve">Gestiona </w:t>
+            </w:r>
+            <w:r>
+              <w:t>información del sindicato, como las líneas aliadas que trabajan en él</w:t>
+            </w:r>
+            <w:r>
+              <w:t>.</w:t>
             </w:r>
           </w:p>
         </w:tc>
@@ -12111,15 +12185,23 @@
               <w:jc w:val="both"/>
             </w:pPr>
             <w:r>
-              <w:t xml:space="preserve">El sistema muestra campos de texto a rellenar para el registro correcto de la nueva </w:t>
-            </w:r>
-            <w:proofErr w:type="spellStart"/>
-            <w:r>
-              <w:t>promocion</w:t>
-            </w:r>
-            <w:proofErr w:type="spellEnd"/>
-            <w:r>
-              <w:t>.</w:t>
+              <w:lastRenderedPageBreak/>
+              <w:t>El sistema muestra campos de texto</w:t>
+            </w:r>
+            <w:r>
+              <w:t xml:space="preserve"> a rellenar para</w:t>
+            </w:r>
+            <w:r>
+              <w:t xml:space="preserve"> </w:t>
+            </w:r>
+            <w:r>
+              <w:t>el registro correcto</w:t>
+            </w:r>
+            <w:r>
+              <w:t xml:space="preserve"> </w:t>
+            </w:r>
+            <w:r>
+              <w:t>de la nueva línea aliada.</w:t>
             </w:r>
           </w:p>
           <w:p>
@@ -12144,7 +12226,6 @@
               <w:jc w:val="both"/>
             </w:pPr>
             <w:r>
-              <w:lastRenderedPageBreak/>
               <w:t>Introduce toda la información necesaria para el registro.</w:t>
             </w:r>
           </w:p>
@@ -12248,10 +12329,16 @@
               <w:t xml:space="preserve">Buscar </w:t>
             </w:r>
             <w:r>
-              <w:t>promoción</w:t>
-            </w:r>
-            <w:r>
-              <w:t xml:space="preserve"> a modificar.</w:t>
+              <w:t>línea</w:t>
+            </w:r>
+            <w:r>
+              <w:t xml:space="preserve"> a modificar por su </w:t>
+            </w:r>
+            <w:r>
+              <w:t>nombre</w:t>
+            </w:r>
+            <w:r>
+              <w:t>.</w:t>
             </w:r>
           </w:p>
           <w:p>
@@ -12290,13 +12377,13 @@
               <w:jc w:val="both"/>
             </w:pPr>
             <w:r>
-              <w:t xml:space="preserve">Si existe </w:t>
-            </w:r>
-            <w:r>
-              <w:t xml:space="preserve">la promoción </w:t>
-            </w:r>
-            <w:r>
-              <w:t>permite modificar la información.</w:t>
+              <w:t>Si existe permite modificar</w:t>
+            </w:r>
+            <w:r>
+              <w:t xml:space="preserve"> la información</w:t>
+            </w:r>
+            <w:r>
+              <w:t>.</w:t>
             </w:r>
           </w:p>
           <w:p>
@@ -12321,13 +12408,13 @@
               <w:jc w:val="both"/>
             </w:pPr>
             <w:r>
-              <w:t xml:space="preserve">Modifica los datos de la </w:t>
-            </w:r>
-            <w:r>
-              <w:t>promoción</w:t>
-            </w:r>
-            <w:r>
-              <w:t xml:space="preserve"> buscada.</w:t>
+              <w:t xml:space="preserve">Modifica los datos de </w:t>
+            </w:r>
+            <w:r>
+              <w:t>la línea buscada</w:t>
+            </w:r>
+            <w:r>
+              <w:t>.</w:t>
             </w:r>
           </w:p>
           <w:p>
@@ -12427,13 +12514,13 @@
               <w:jc w:val="both"/>
             </w:pPr>
             <w:r>
-              <w:t xml:space="preserve">Busca la </w:t>
-            </w:r>
-            <w:r>
-              <w:t>promoción</w:t>
-            </w:r>
-            <w:r>
-              <w:t xml:space="preserve"> a eliminar.</w:t>
+              <w:t>Busca</w:t>
+            </w:r>
+            <w:r>
+              <w:t xml:space="preserve"> la línea </w:t>
+            </w:r>
+            <w:r>
+              <w:t>a eliminar.</w:t>
             </w:r>
           </w:p>
           <w:p>
@@ -12472,13 +12559,7 @@
               <w:jc w:val="both"/>
             </w:pPr>
             <w:r>
-              <w:t>Si existe permite eliminar</w:t>
-            </w:r>
-            <w:r>
-              <w:t xml:space="preserve"> la promoción</w:t>
-            </w:r>
-            <w:r>
-              <w:t>.</w:t>
+              <w:t>Si existe permite eliminar.</w:t>
             </w:r>
           </w:p>
           <w:p>
@@ -12550,21 +12631,879 @@
       <w:pPr>
         <w:ind w:firstLine="0"/>
       </w:pPr>
+      <w:r>
+        <w:t>CU</w:t>
+      </w:r>
+      <w:r>
+        <w:t>8</w:t>
+      </w:r>
+      <w:r>
+        <w:t>.</w:t>
+      </w:r>
+      <w:r>
+        <w:t xml:space="preserve"> Gestionar promociones.</w:t>
+      </w:r>
     </w:p>
     <w:p>
       <w:pPr>
         <w:ind w:firstLine="0"/>
       </w:pPr>
-    </w:p>
+      <w:r>
+        <w:t xml:space="preserve">                           </w:t>
+      </w:r>
+      <w:r>
+        <w:rPr>
+          <w:noProof/>
+        </w:rPr>
+        <w:drawing>
+          <wp:inline distT="0" distB="0" distL="0" distR="0" wp14:anchorId="1F0A4ECE" wp14:editId="0265080D">
+            <wp:extent cx="3817053" cy="1136469"/>
+            <wp:effectExtent l="0" t="0" r="0" b="6985"/>
+            <wp:docPr id="1542311566" name="Imagen 1"/>
+            <wp:cNvGraphicFramePr>
+              <a:graphicFrameLocks xmlns:a="http://schemas.openxmlformats.org/drawingml/2006/main" noChangeAspect="1"/>
+            </wp:cNvGraphicFramePr>
+            <a:graphic xmlns:a="http://schemas.openxmlformats.org/drawingml/2006/main">
+              <a:graphicData uri="http://schemas.openxmlformats.org/drawingml/2006/picture">
+                <pic:pic xmlns:pic="http://schemas.openxmlformats.org/drawingml/2006/picture">
+                  <pic:nvPicPr>
+                    <pic:cNvPr id="1542311566" name=""/>
+                    <pic:cNvPicPr/>
+                  </pic:nvPicPr>
+                  <pic:blipFill>
+                    <a:blip r:embed="rId19"/>
+                    <a:stretch>
+                      <a:fillRect/>
+                    </a:stretch>
+                  </pic:blipFill>
+                  <pic:spPr>
+                    <a:xfrm>
+                      <a:off x="0" y="0"/>
+                      <a:ext cx="3833504" cy="1141367"/>
+                    </a:xfrm>
+                    <a:prstGeom prst="rect">
+                      <a:avLst/>
+                    </a:prstGeom>
+                  </pic:spPr>
+                </pic:pic>
+              </a:graphicData>
+            </a:graphic>
+          </wp:inline>
+        </w:drawing>
+      </w:r>
+    </w:p>
+    <w:tbl>
+      <w:tblPr>
+        <w:tblStyle w:val="Tablaconcuadrcula"/>
+        <w:tblW w:w="0" w:type="auto"/>
+        <w:tblLook w:val="04A0" w:firstRow="1" w:lastRow="0" w:firstColumn="1" w:lastColumn="0" w:noHBand="0" w:noVBand="1"/>
+      </w:tblPr>
+      <w:tblGrid>
+        <w:gridCol w:w="1887"/>
+        <w:gridCol w:w="6941"/>
+      </w:tblGrid>
+      <w:tr>
+        <w:trPr>
+          <w:trHeight w:val="416"/>
+        </w:trPr>
+        <w:tc>
+          <w:tcPr>
+            <w:tcW w:w="8930" w:type="dxa"/>
+            <w:gridSpan w:val="2"/>
+          </w:tcPr>
+          <w:p>
+            <w:pPr>
+              <w:spacing w:line="360" w:lineRule="auto"/>
+              <w:ind w:firstLine="0"/>
+              <w:jc w:val="both"/>
+            </w:pPr>
+            <w:r>
+              <w:rPr>
+                <w:color w:val="000000" w:themeColor="text1"/>
+              </w:rPr>
+              <w:t>Gestionar</w:t>
+            </w:r>
+            <w:r>
+              <w:rPr>
+                <w:color w:val="000000" w:themeColor="text1"/>
+              </w:rPr>
+              <w:t xml:space="preserve"> promociones</w:t>
+            </w:r>
+          </w:p>
+        </w:tc>
+      </w:tr>
+      <w:tr>
+        <w:trPr>
+          <w:trHeight w:val="687"/>
+        </w:trPr>
+        <w:tc>
+          <w:tcPr>
+            <w:tcW w:w="1891" w:type="dxa"/>
+          </w:tcPr>
+          <w:p>
+            <w:pPr>
+              <w:spacing w:line="360" w:lineRule="auto"/>
+              <w:ind w:firstLine="0"/>
+              <w:jc w:val="both"/>
+            </w:pPr>
+            <w:r>
+              <w:t>ID Caso de Uso</w:t>
+            </w:r>
+          </w:p>
+        </w:tc>
+        <w:tc>
+          <w:tcPr>
+            <w:tcW w:w="7039" w:type="dxa"/>
+          </w:tcPr>
+          <w:p>
+            <w:pPr>
+              <w:spacing w:line="360" w:lineRule="auto"/>
+              <w:ind w:firstLine="0"/>
+              <w:jc w:val="both"/>
+            </w:pPr>
+            <w:r>
+              <w:rPr>
+                <w:rStyle w:val="a"/>
+              </w:rPr>
+              <w:t>CU-</w:t>
+            </w:r>
+            <w:r>
+              <w:rPr>
+                <w:rStyle w:val="a"/>
+              </w:rPr>
+              <w:t>8</w:t>
+            </w:r>
+          </w:p>
+        </w:tc>
+      </w:tr>
+      <w:tr>
+        <w:trPr>
+          <w:trHeight w:val="723"/>
+        </w:trPr>
+        <w:tc>
+          <w:tcPr>
+            <w:tcW w:w="1891" w:type="dxa"/>
+          </w:tcPr>
+          <w:p>
+            <w:pPr>
+              <w:spacing w:line="360" w:lineRule="auto"/>
+              <w:ind w:firstLine="0"/>
+              <w:jc w:val="both"/>
+            </w:pPr>
+            <w:r>
+              <w:t>Actor</w:t>
+            </w:r>
+          </w:p>
+        </w:tc>
+        <w:tc>
+          <w:tcPr>
+            <w:tcW w:w="7039" w:type="dxa"/>
+          </w:tcPr>
+          <w:p>
+            <w:pPr>
+              <w:spacing w:line="360" w:lineRule="auto"/>
+              <w:ind w:firstLine="0"/>
+              <w:jc w:val="both"/>
+            </w:pPr>
+            <w:r>
+              <w:t xml:space="preserve">Propietario. </w:t>
+            </w:r>
+          </w:p>
+        </w:tc>
+      </w:tr>
+      <w:tr>
+        <w:trPr>
+          <w:trHeight w:val="687"/>
+        </w:trPr>
+        <w:tc>
+          <w:tcPr>
+            <w:tcW w:w="1891" w:type="dxa"/>
+          </w:tcPr>
+          <w:p>
+            <w:pPr>
+              <w:spacing w:line="360" w:lineRule="auto"/>
+              <w:ind w:firstLine="0"/>
+              <w:jc w:val="both"/>
+            </w:pPr>
+            <w:r>
+              <w:t xml:space="preserve">Descripción </w:t>
+            </w:r>
+          </w:p>
+        </w:tc>
+        <w:tc>
+          <w:tcPr>
+            <w:tcW w:w="7039" w:type="dxa"/>
+          </w:tcPr>
+          <w:p>
+            <w:pPr>
+              <w:spacing w:line="360" w:lineRule="auto"/>
+              <w:ind w:firstLine="0"/>
+              <w:jc w:val="both"/>
+            </w:pPr>
+            <w:r>
+              <w:t>Gestiona información de las promociones que ofrece el sindicato de transporte 27 de diciembre.</w:t>
+            </w:r>
+          </w:p>
+        </w:tc>
+      </w:tr>
+      <w:tr>
+        <w:trPr>
+          <w:trHeight w:val="723"/>
+        </w:trPr>
+        <w:tc>
+          <w:tcPr>
+            <w:tcW w:w="1891" w:type="dxa"/>
+          </w:tcPr>
+          <w:p>
+            <w:pPr>
+              <w:spacing w:line="360" w:lineRule="auto"/>
+              <w:ind w:firstLine="0"/>
+              <w:jc w:val="both"/>
+            </w:pPr>
+            <w:r>
+              <w:t>Propósito</w:t>
+            </w:r>
+          </w:p>
+        </w:tc>
+        <w:tc>
+          <w:tcPr>
+            <w:tcW w:w="7039" w:type="dxa"/>
+          </w:tcPr>
+          <w:p>
+            <w:pPr>
+              <w:spacing w:line="360" w:lineRule="auto"/>
+              <w:ind w:firstLine="0"/>
+              <w:jc w:val="both"/>
+            </w:pPr>
+            <w:r>
+              <w:t>Registrar/modificar/eliminar datos.</w:t>
+            </w:r>
+          </w:p>
+        </w:tc>
+      </w:tr>
+      <w:tr>
+        <w:trPr>
+          <w:trHeight w:val="687"/>
+        </w:trPr>
+        <w:tc>
+          <w:tcPr>
+            <w:tcW w:w="1891" w:type="dxa"/>
+          </w:tcPr>
+          <w:p>
+            <w:pPr>
+              <w:spacing w:line="360" w:lineRule="auto"/>
+              <w:ind w:firstLine="0"/>
+              <w:jc w:val="both"/>
+            </w:pPr>
+            <w:r>
+              <w:t>Precondiciones</w:t>
+            </w:r>
+          </w:p>
+        </w:tc>
+        <w:tc>
+          <w:tcPr>
+            <w:tcW w:w="7039" w:type="dxa"/>
+          </w:tcPr>
+          <w:p>
+            <w:pPr>
+              <w:spacing w:line="360" w:lineRule="auto"/>
+              <w:ind w:firstLine="0"/>
+              <w:jc w:val="both"/>
+            </w:pPr>
+            <w:r>
+              <w:t>Haberse logueado con su cuenta de usuario para obtener los privilegios correspondientes a esa cuenta.</w:t>
+            </w:r>
+          </w:p>
+        </w:tc>
+      </w:tr>
+      <w:tr>
+        <w:trPr>
+          <w:trHeight w:val="687"/>
+        </w:trPr>
+        <w:tc>
+          <w:tcPr>
+            <w:tcW w:w="1891" w:type="dxa"/>
+          </w:tcPr>
+          <w:p>
+            <w:pPr>
+              <w:spacing w:line="360" w:lineRule="auto"/>
+              <w:ind w:firstLine="0"/>
+              <w:jc w:val="both"/>
+            </w:pPr>
+            <w:r>
+              <w:t>postcondiciones</w:t>
+            </w:r>
+          </w:p>
+        </w:tc>
+        <w:tc>
+          <w:tcPr>
+            <w:tcW w:w="7039" w:type="dxa"/>
+          </w:tcPr>
+          <w:p>
+            <w:pPr>
+              <w:spacing w:line="360" w:lineRule="auto"/>
+              <w:ind w:firstLine="0"/>
+              <w:jc w:val="both"/>
+            </w:pPr>
+            <w:r>
+              <w:t>Todos los registros y cambios hecho por el usuario han sido almacenados y actualizados en la base de datos del sistema web.</w:t>
+            </w:r>
+          </w:p>
+        </w:tc>
+      </w:tr>
+      <w:tr>
+        <w:trPr>
+          <w:trHeight w:val="687"/>
+        </w:trPr>
+        <w:tc>
+          <w:tcPr>
+            <w:tcW w:w="1891" w:type="dxa"/>
+          </w:tcPr>
+          <w:p>
+            <w:pPr>
+              <w:spacing w:line="360" w:lineRule="auto"/>
+              <w:ind w:firstLine="0"/>
+              <w:jc w:val="both"/>
+            </w:pPr>
+            <w:r>
+              <w:t>Flujo normal</w:t>
+            </w:r>
+          </w:p>
+        </w:tc>
+        <w:tc>
+          <w:tcPr>
+            <w:tcW w:w="7039" w:type="dxa"/>
+          </w:tcPr>
+          <w:p>
+            <w:pPr>
+              <w:pStyle w:val="Prrafodelista"/>
+              <w:numPr>
+                <w:ilvl w:val="0"/>
+                <w:numId w:val="9"/>
+              </w:numPr>
+              <w:spacing w:line="360" w:lineRule="auto"/>
+              <w:jc w:val="both"/>
+              <w:rPr>
+                <w:b/>
+                <w:bCs/>
+              </w:rPr>
+            </w:pPr>
+            <w:r>
+              <w:rPr>
+                <w:b/>
+                <w:bCs/>
+              </w:rPr>
+              <w:t>Registrar</w:t>
+            </w:r>
+            <w:r>
+              <w:rPr>
+                <w:b/>
+                <w:bCs/>
+              </w:rPr>
+              <w:t xml:space="preserve"> </w:t>
+            </w:r>
+          </w:p>
+          <w:p>
+            <w:pPr>
+              <w:pStyle w:val="Prrafodelista"/>
+              <w:spacing w:line="360" w:lineRule="auto"/>
+              <w:ind w:left="1440" w:firstLine="0"/>
+              <w:jc w:val="both"/>
+            </w:pPr>
+            <w:r>
+              <w:t>Acción del actor</w:t>
+            </w:r>
+          </w:p>
+          <w:p>
+            <w:pPr>
+              <w:pStyle w:val="Prrafodelista"/>
+              <w:numPr>
+                <w:ilvl w:val="0"/>
+                <w:numId w:val="12"/>
+              </w:numPr>
+              <w:spacing w:line="360" w:lineRule="auto"/>
+              <w:jc w:val="both"/>
+            </w:pPr>
+            <w:r>
+              <w:t>El usuario pulsa sobre el botón de registrar.</w:t>
+            </w:r>
+          </w:p>
+          <w:p>
+            <w:pPr>
+              <w:pStyle w:val="Prrafodelista"/>
+              <w:spacing w:line="360" w:lineRule="auto"/>
+              <w:ind w:left="1440" w:firstLine="0"/>
+              <w:jc w:val="both"/>
+            </w:pPr>
+            <w:r>
+              <w:t>Respuesta del sistema</w:t>
+            </w:r>
+          </w:p>
+          <w:p>
+            <w:pPr>
+              <w:pStyle w:val="Prrafodelista"/>
+              <w:numPr>
+                <w:ilvl w:val="0"/>
+                <w:numId w:val="11"/>
+              </w:numPr>
+              <w:spacing w:line="360" w:lineRule="auto"/>
+              <w:jc w:val="both"/>
+            </w:pPr>
+            <w:r>
+              <w:t xml:space="preserve">El sistema muestra campos de texto a rellenar para el registro correcto de la nueva </w:t>
+            </w:r>
+            <w:proofErr w:type="spellStart"/>
+            <w:r>
+              <w:t>promocion</w:t>
+            </w:r>
+            <w:proofErr w:type="spellEnd"/>
+            <w:r>
+              <w:t>.</w:t>
+            </w:r>
+          </w:p>
+          <w:p>
+            <w:pPr>
+              <w:pStyle w:val="Prrafodelista"/>
+              <w:spacing w:line="360" w:lineRule="auto"/>
+              <w:ind w:left="1440" w:firstLine="0"/>
+              <w:jc w:val="both"/>
+            </w:pPr>
+            <w:r>
+              <w:t>Acción del actor.</w:t>
+            </w:r>
+          </w:p>
+          <w:p>
+            <w:pPr>
+              <w:pStyle w:val="Prrafodelista"/>
+              <w:numPr>
+                <w:ilvl w:val="0"/>
+                <w:numId w:val="15"/>
+              </w:numPr>
+              <w:spacing w:line="360" w:lineRule="auto"/>
+              <w:jc w:val="both"/>
+            </w:pPr>
+            <w:r>
+              <w:lastRenderedPageBreak/>
+              <w:t>Introduce toda la información necesaria para el registro.</w:t>
+            </w:r>
+          </w:p>
+          <w:p>
+            <w:pPr>
+              <w:pStyle w:val="Prrafodelista"/>
+              <w:numPr>
+                <w:ilvl w:val="0"/>
+                <w:numId w:val="15"/>
+              </w:numPr>
+              <w:spacing w:line="360" w:lineRule="auto"/>
+              <w:jc w:val="both"/>
+            </w:pPr>
+            <w:r>
+              <w:t>Pulsa el botón guardar.</w:t>
+            </w:r>
+          </w:p>
+          <w:p>
+            <w:pPr>
+              <w:pStyle w:val="Prrafodelista"/>
+              <w:spacing w:line="360" w:lineRule="auto"/>
+              <w:ind w:left="1440" w:firstLine="0"/>
+              <w:jc w:val="both"/>
+            </w:pPr>
+            <w:r>
+              <w:t>Respuesta del sistema</w:t>
+            </w:r>
+          </w:p>
+          <w:p>
+            <w:pPr>
+              <w:pStyle w:val="Prrafodelista"/>
+              <w:numPr>
+                <w:ilvl w:val="0"/>
+                <w:numId w:val="10"/>
+              </w:numPr>
+              <w:spacing w:line="360" w:lineRule="auto"/>
+              <w:jc w:val="both"/>
+            </w:pPr>
+            <w:r>
+              <w:t>Validar los datos introducidos.</w:t>
+            </w:r>
+          </w:p>
+          <w:p>
+            <w:pPr>
+              <w:pStyle w:val="Prrafodelista"/>
+              <w:numPr>
+                <w:ilvl w:val="0"/>
+                <w:numId w:val="10"/>
+              </w:numPr>
+              <w:spacing w:line="360" w:lineRule="auto"/>
+              <w:jc w:val="both"/>
+            </w:pPr>
+            <w:r>
+              <w:t>Guarda en la base de datos.</w:t>
+            </w:r>
+          </w:p>
+          <w:p>
+            <w:pPr>
+              <w:pStyle w:val="Prrafodelista"/>
+              <w:numPr>
+                <w:ilvl w:val="0"/>
+                <w:numId w:val="9"/>
+              </w:numPr>
+              <w:spacing w:line="360" w:lineRule="auto"/>
+              <w:jc w:val="both"/>
+              <w:rPr>
+                <w:b/>
+                <w:bCs/>
+              </w:rPr>
+            </w:pPr>
+            <w:r>
+              <w:rPr>
+                <w:b/>
+                <w:bCs/>
+              </w:rPr>
+              <w:t xml:space="preserve">Modificar </w:t>
+            </w:r>
+          </w:p>
+          <w:p>
+            <w:pPr>
+              <w:pStyle w:val="Prrafodelista"/>
+              <w:spacing w:line="360" w:lineRule="auto"/>
+              <w:ind w:left="1440" w:firstLine="0"/>
+              <w:jc w:val="both"/>
+            </w:pPr>
+            <w:r>
+              <w:t>Acción del actor</w:t>
+            </w:r>
+          </w:p>
+          <w:p>
+            <w:pPr>
+              <w:pStyle w:val="Prrafodelista"/>
+              <w:numPr>
+                <w:ilvl w:val="0"/>
+                <w:numId w:val="13"/>
+              </w:numPr>
+              <w:spacing w:line="360" w:lineRule="auto"/>
+              <w:jc w:val="both"/>
+            </w:pPr>
+            <w:r>
+              <w:t xml:space="preserve">Buscar </w:t>
+            </w:r>
+            <w:r>
+              <w:t>promoción</w:t>
+            </w:r>
+            <w:r>
+              <w:t xml:space="preserve"> a modificar.</w:t>
+            </w:r>
+          </w:p>
+          <w:p>
+            <w:pPr>
+              <w:pStyle w:val="Prrafodelista"/>
+              <w:spacing w:line="360" w:lineRule="auto"/>
+              <w:ind w:left="1440" w:firstLine="0"/>
+              <w:jc w:val="both"/>
+            </w:pPr>
+            <w:r>
+              <w:t>Respuesta del sistema</w:t>
+            </w:r>
+          </w:p>
+          <w:p>
+            <w:pPr>
+              <w:pStyle w:val="Prrafodelista"/>
+              <w:numPr>
+                <w:ilvl w:val="0"/>
+                <w:numId w:val="13"/>
+              </w:numPr>
+              <w:spacing w:line="360" w:lineRule="auto"/>
+              <w:jc w:val="both"/>
+            </w:pPr>
+            <w:r>
+              <w:t>Verifica si existe.</w:t>
+            </w:r>
+          </w:p>
+          <w:p>
+            <w:pPr>
+              <w:pStyle w:val="Prrafodelista"/>
+              <w:numPr>
+                <w:ilvl w:val="0"/>
+                <w:numId w:val="13"/>
+              </w:numPr>
+              <w:spacing w:line="360" w:lineRule="auto"/>
+              <w:jc w:val="both"/>
+            </w:pPr>
+            <w:r>
+              <w:t xml:space="preserve">Si existe </w:t>
+            </w:r>
+            <w:r>
+              <w:t xml:space="preserve">la promoción </w:t>
+            </w:r>
+            <w:r>
+              <w:t>permite modificar la información.</w:t>
+            </w:r>
+          </w:p>
+          <w:p>
+            <w:pPr>
+              <w:pStyle w:val="Prrafodelista"/>
+              <w:spacing w:line="360" w:lineRule="auto"/>
+              <w:ind w:left="1440" w:firstLine="0"/>
+              <w:jc w:val="both"/>
+            </w:pPr>
+            <w:r>
+              <w:t>Acción del actor</w:t>
+            </w:r>
+          </w:p>
+          <w:p>
+            <w:pPr>
+              <w:pStyle w:val="Prrafodelista"/>
+              <w:numPr>
+                <w:ilvl w:val="0"/>
+                <w:numId w:val="13"/>
+              </w:numPr>
+              <w:spacing w:line="360" w:lineRule="auto"/>
+              <w:jc w:val="both"/>
+            </w:pPr>
+            <w:r>
+              <w:t xml:space="preserve">Modifica los datos de la </w:t>
+            </w:r>
+            <w:r>
+              <w:t>promoción</w:t>
+            </w:r>
+            <w:r>
+              <w:t xml:space="preserve"> buscada.</w:t>
+            </w:r>
+          </w:p>
+          <w:p>
+            <w:pPr>
+              <w:pStyle w:val="Prrafodelista"/>
+              <w:numPr>
+                <w:ilvl w:val="0"/>
+                <w:numId w:val="13"/>
+              </w:numPr>
+              <w:spacing w:line="360" w:lineRule="auto"/>
+              <w:jc w:val="both"/>
+            </w:pPr>
+            <w:r>
+              <w:t>Apretar el botón de Guardar.</w:t>
+            </w:r>
+          </w:p>
+          <w:p>
+            <w:pPr>
+              <w:pStyle w:val="Prrafodelista"/>
+              <w:spacing w:line="360" w:lineRule="auto"/>
+              <w:ind w:left="1440" w:firstLine="0"/>
+              <w:jc w:val="both"/>
+            </w:pPr>
+            <w:r>
+              <w:t>Respuesta del sistema</w:t>
+            </w:r>
+          </w:p>
+          <w:p>
+            <w:pPr>
+              <w:pStyle w:val="Prrafodelista"/>
+              <w:numPr>
+                <w:ilvl w:val="0"/>
+                <w:numId w:val="14"/>
+              </w:numPr>
+              <w:spacing w:line="360" w:lineRule="auto"/>
+              <w:jc w:val="both"/>
+            </w:pPr>
+            <w:r>
+              <w:t>Valida los datos introducidos</w:t>
+            </w:r>
+          </w:p>
+          <w:p>
+            <w:pPr>
+              <w:pStyle w:val="Prrafodelista"/>
+              <w:numPr>
+                <w:ilvl w:val="0"/>
+                <w:numId w:val="14"/>
+              </w:numPr>
+              <w:spacing w:line="360" w:lineRule="auto"/>
+              <w:jc w:val="both"/>
+            </w:pPr>
+            <w:r>
+              <w:t>Almacena los cambios y los guarda.</w:t>
+            </w:r>
+          </w:p>
+          <w:p>
+            <w:pPr>
+              <w:pStyle w:val="Prrafodelista"/>
+              <w:numPr>
+                <w:ilvl w:val="0"/>
+                <w:numId w:val="9"/>
+              </w:numPr>
+              <w:spacing w:line="360" w:lineRule="auto"/>
+              <w:jc w:val="both"/>
+              <w:rPr>
+                <w:b/>
+                <w:bCs/>
+              </w:rPr>
+            </w:pPr>
+            <w:r>
+              <w:rPr>
+                <w:b/>
+                <w:bCs/>
+              </w:rPr>
+              <w:t xml:space="preserve">Eliminar </w:t>
+            </w:r>
+          </w:p>
+          <w:p>
+            <w:pPr>
+              <w:pStyle w:val="Prrafodelista"/>
+              <w:spacing w:line="360" w:lineRule="auto"/>
+              <w:ind w:left="1440" w:firstLine="0"/>
+              <w:jc w:val="both"/>
+            </w:pPr>
+            <w:r>
+              <w:t>Acción del actor</w:t>
+            </w:r>
+          </w:p>
+          <w:p>
+            <w:pPr>
+              <w:pStyle w:val="Prrafodelista"/>
+              <w:numPr>
+                <w:ilvl w:val="0"/>
+                <w:numId w:val="13"/>
+              </w:numPr>
+              <w:spacing w:line="360" w:lineRule="auto"/>
+              <w:jc w:val="both"/>
+            </w:pPr>
+            <w:r>
+              <w:t xml:space="preserve">Busca la </w:t>
+            </w:r>
+            <w:r>
+              <w:t>promoción</w:t>
+            </w:r>
+            <w:r>
+              <w:t xml:space="preserve"> a eliminar.</w:t>
+            </w:r>
+          </w:p>
+          <w:p>
+            <w:pPr>
+              <w:pStyle w:val="Prrafodelista"/>
+              <w:spacing w:line="360" w:lineRule="auto"/>
+              <w:ind w:left="1440" w:firstLine="0"/>
+              <w:jc w:val="both"/>
+            </w:pPr>
+            <w:r>
+              <w:t>Respuesta del sistema</w:t>
+            </w:r>
+          </w:p>
+          <w:p>
+            <w:pPr>
+              <w:pStyle w:val="Prrafodelista"/>
+              <w:numPr>
+                <w:ilvl w:val="0"/>
+                <w:numId w:val="13"/>
+              </w:numPr>
+              <w:spacing w:line="360" w:lineRule="auto"/>
+              <w:jc w:val="both"/>
+            </w:pPr>
+            <w:r>
+              <w:t>Verifica si existe.</w:t>
+            </w:r>
+          </w:p>
+          <w:p>
+            <w:pPr>
+              <w:pStyle w:val="Prrafodelista"/>
+              <w:numPr>
+                <w:ilvl w:val="0"/>
+                <w:numId w:val="13"/>
+              </w:numPr>
+              <w:spacing w:line="360" w:lineRule="auto"/>
+              <w:jc w:val="both"/>
+            </w:pPr>
+            <w:r>
+              <w:t>Si existe permite eliminar</w:t>
+            </w:r>
+            <w:r>
+              <w:t xml:space="preserve"> la promoción</w:t>
+            </w:r>
+            <w:r>
+              <w:t>.</w:t>
+            </w:r>
+          </w:p>
+          <w:p>
+            <w:pPr>
+              <w:pStyle w:val="Prrafodelista"/>
+              <w:spacing w:line="360" w:lineRule="auto"/>
+              <w:ind w:left="1440" w:firstLine="0"/>
+              <w:jc w:val="both"/>
+            </w:pPr>
+            <w:r>
+              <w:t>Acción del actor</w:t>
+            </w:r>
+          </w:p>
+          <w:p>
+            <w:pPr>
+              <w:pStyle w:val="Prrafodelista"/>
+              <w:numPr>
+                <w:ilvl w:val="0"/>
+                <w:numId w:val="13"/>
+              </w:numPr>
+              <w:spacing w:line="360" w:lineRule="auto"/>
+              <w:jc w:val="both"/>
+            </w:pPr>
+            <w:r>
+              <w:t>Apreta el botón Eliminar.</w:t>
+            </w:r>
+          </w:p>
+          <w:p>
+            <w:pPr>
+              <w:pStyle w:val="Prrafodelista"/>
+              <w:spacing w:line="360" w:lineRule="auto"/>
+              <w:ind w:left="1440" w:firstLine="0"/>
+              <w:jc w:val="both"/>
+            </w:pPr>
+            <w:r>
+              <w:t>Respuesta del sistema</w:t>
+            </w:r>
+          </w:p>
+          <w:p>
+            <w:pPr>
+              <w:pStyle w:val="Prrafodelista"/>
+              <w:numPr>
+                <w:ilvl w:val="0"/>
+                <w:numId w:val="14"/>
+              </w:numPr>
+              <w:spacing w:line="360" w:lineRule="auto"/>
+              <w:jc w:val="both"/>
+            </w:pPr>
+            <w:r>
+              <w:t>Elimina y actualiza la base de datos.</w:t>
+            </w:r>
+          </w:p>
+          <w:p>
+            <w:pPr>
+              <w:spacing w:line="360" w:lineRule="auto"/>
+              <w:ind w:firstLine="0"/>
+              <w:jc w:val="both"/>
+            </w:pPr>
+          </w:p>
+        </w:tc>
+      </w:tr>
+    </w:tbl>
     <w:p>
       <w:pPr>
         <w:ind w:firstLine="0"/>
       </w:pPr>
+    </w:p>
+    <w:p>
+      <w:pPr>
+        <w:ind w:firstLine="0"/>
+      </w:pPr>
+    </w:p>
+    <w:p>
+      <w:pPr>
+        <w:ind w:firstLine="0"/>
+      </w:pPr>
+    </w:p>
+    <w:p>
+      <w:pPr>
+        <w:ind w:firstLine="0"/>
+      </w:pPr>
       <w:r>
         <w:t>CU</w:t>
       </w:r>
       <w:r>
-        <w:t>8</w:t>
+        <w:t>9</w:t>
       </w:r>
       <w:r>
         <w:t>.</w:t>
@@ -12600,7 +13539,7 @@
                     <pic:cNvPicPr/>
                   </pic:nvPicPr>
                   <pic:blipFill rotWithShape="1">
-                    <a:blip r:embed="rId19"/>
+                    <a:blip r:embed="rId20"/>
                     <a:srcRect t="9282" b="25756"/>
                     <a:stretch/>
                   </pic:blipFill>
@@ -12707,7 +13646,7 @@
               <w:rPr>
                 <w:rStyle w:val="a"/>
               </w:rPr>
-              <w:t>8</w:t>
+              <w:t>9</w:t>
             </w:r>
           </w:p>
         </w:tc>
@@ -13477,10 +14416,10 @@
       </w:pPr>
       <w:r>
         <w:drawing>
-          <wp:inline distT="0" distB="0" distL="0" distR="0" wp14:anchorId="65BBEA4F" wp14:editId="5BFB42A8">
-            <wp:extent cx="6413118" cy="3321934"/>
-            <wp:effectExtent l="0" t="0" r="6985" b="0"/>
-            <wp:docPr id="902773019" name="Imagen 1"/>
+          <wp:inline distT="0" distB="0" distL="0" distR="0" wp14:anchorId="13DE45F2" wp14:editId="0F263CD7">
+            <wp:extent cx="5928188" cy="3402101"/>
+            <wp:effectExtent l="0" t="0" r="0" b="8255"/>
+            <wp:docPr id="751017549" name="Imagen 1"/>
             <wp:cNvGraphicFramePr>
               <a:graphicFrameLocks xmlns:a="http://schemas.openxmlformats.org/drawingml/2006/main" noChangeAspect="1"/>
             </wp:cNvGraphicFramePr>
@@ -13488,58 +14427,7 @@
               <a:graphicData uri="http://schemas.openxmlformats.org/drawingml/2006/picture">
                 <pic:pic xmlns:pic="http://schemas.openxmlformats.org/drawingml/2006/picture">
                   <pic:nvPicPr>
-                    <pic:cNvPr id="902773019" name=""/>
-                    <pic:cNvPicPr/>
-                  </pic:nvPicPr>
-                  <pic:blipFill>
-                    <a:blip r:embed="rId20"/>
-                    <a:stretch>
-                      <a:fillRect/>
-                    </a:stretch>
-                  </pic:blipFill>
-                  <pic:spPr>
-                    <a:xfrm>
-                      <a:off x="0" y="0"/>
-                      <a:ext cx="6418427" cy="3324684"/>
-                    </a:xfrm>
-                    <a:prstGeom prst="rect">
-                      <a:avLst/>
-                    </a:prstGeom>
-                  </pic:spPr>
-                </pic:pic>
-              </a:graphicData>
-            </a:graphic>
-          </wp:inline>
-        </w:drawing>
-      </w:r>
-    </w:p>
-    <w:p>
-      <w:pPr>
-        <w:ind w:firstLine="0"/>
-      </w:pPr>
-      <w:r>
-        <w:t>Modelo de dominio inicial- Diagrama de clases</w:t>
-      </w:r>
-    </w:p>
-    <w:p>
-      <w:pPr>
-        <w:ind w:firstLine="0"/>
-      </w:pPr>
-      <w:r>
-        <w:lastRenderedPageBreak/>
-        <w:drawing>
-          <wp:inline distT="0" distB="0" distL="0" distR="0" wp14:anchorId="5E4E18B3" wp14:editId="7CF4CE63">
-            <wp:extent cx="4674741" cy="4310839"/>
-            <wp:effectExtent l="0" t="0" r="0" b="3810"/>
-            <wp:docPr id="1641031621" name="Imagen 1"/>
-            <wp:cNvGraphicFramePr>
-              <a:graphicFrameLocks xmlns:a="http://schemas.openxmlformats.org/drawingml/2006/main" noChangeAspect="1"/>
-            </wp:cNvGraphicFramePr>
-            <a:graphic xmlns:a="http://schemas.openxmlformats.org/drawingml/2006/main">
-              <a:graphicData uri="http://schemas.openxmlformats.org/drawingml/2006/picture">
-                <pic:pic xmlns:pic="http://schemas.openxmlformats.org/drawingml/2006/picture">
-                  <pic:nvPicPr>
-                    <pic:cNvPr id="1641031621" name=""/>
+                    <pic:cNvPr id="751017549" name=""/>
                     <pic:cNvPicPr/>
                   </pic:nvPicPr>
                   <pic:blipFill>
@@ -13551,7 +14439,7 @@
                   <pic:spPr>
                     <a:xfrm>
                       <a:off x="0" y="0"/>
-                      <a:ext cx="4674741" cy="4310839"/>
+                      <a:ext cx="5940303" cy="3409054"/>
                     </a:xfrm>
                     <a:prstGeom prst="rect">
                       <a:avLst/>
@@ -13568,64 +14456,21 @@
       <w:pPr>
         <w:ind w:firstLine="0"/>
       </w:pPr>
+      <w:r>
+        <w:t>Modelo de dominio inicial- Diagrama de clases</w:t>
+      </w:r>
     </w:p>
     <w:p>
       <w:pPr>
         <w:ind w:firstLine="0"/>
       </w:pPr>
       <w:r>
-        <w:t xml:space="preserve">          </w:t>
-      </w:r>
-    </w:p>
-    <w:p>
-      <w:pPr>
-        <w:ind w:firstLine="0"/>
-      </w:pPr>
-    </w:p>
-    <w:p>
-      <w:pPr>
-        <w:ind w:firstLine="0"/>
-      </w:pPr>
-    </w:p>
-    <w:p>
-      <w:pPr>
-        <w:ind w:firstLine="0"/>
-      </w:pPr>
-    </w:p>
-    <w:p>
-      <w:pPr>
-        <w:ind w:firstLine="0"/>
-      </w:pPr>
-    </w:p>
-    <w:p>
-      <w:pPr>
-        <w:ind w:firstLine="0"/>
-      </w:pPr>
-    </w:p>
-    <w:p>
-      <w:pPr>
-        <w:ind w:firstLine="0"/>
-      </w:pPr>
-    </w:p>
-    <w:p>
-      <w:pPr>
-        <w:ind w:firstLine="0"/>
-      </w:pPr>
-      <w:r>
         <w:lastRenderedPageBreak/>
-        <w:t>Modelo de dominio final- Diagrama de clases</w:t>
-      </w:r>
-    </w:p>
-    <w:p>
-      <w:pPr>
-        <w:ind w:firstLine="0"/>
-      </w:pPr>
-      <w:r>
         <w:drawing>
-          <wp:inline distT="0" distB="0" distL="0" distR="0" wp14:anchorId="0C714A1C" wp14:editId="21348487">
-            <wp:extent cx="5903088" cy="5032119"/>
-            <wp:effectExtent l="0" t="0" r="2540" b="0"/>
-            <wp:docPr id="1368674255" name="Imagen 1"/>
+          <wp:inline distT="0" distB="0" distL="0" distR="0" wp14:anchorId="373CFA0C" wp14:editId="0CC8E47D">
+            <wp:extent cx="5612130" cy="4402455"/>
+            <wp:effectExtent l="0" t="0" r="7620" b="0"/>
+            <wp:docPr id="628113036" name="Imagen 1"/>
             <wp:cNvGraphicFramePr>
               <a:graphicFrameLocks xmlns:a="http://schemas.openxmlformats.org/drawingml/2006/main" noChangeAspect="1"/>
             </wp:cNvGraphicFramePr>
@@ -13633,7 +14478,7 @@
               <a:graphicData uri="http://schemas.openxmlformats.org/drawingml/2006/picture">
                 <pic:pic xmlns:pic="http://schemas.openxmlformats.org/drawingml/2006/picture">
                   <pic:nvPicPr>
-                    <pic:cNvPr id="1368674255" name=""/>
+                    <pic:cNvPr id="628113036" name=""/>
                     <pic:cNvPicPr/>
                   </pic:nvPicPr>
                   <pic:blipFill>
@@ -13645,7 +14490,101 @@
                   <pic:spPr>
                     <a:xfrm>
                       <a:off x="0" y="0"/>
-                      <a:ext cx="5904856" cy="5033626"/>
+                      <a:ext cx="5612130" cy="4402455"/>
+                    </a:xfrm>
+                    <a:prstGeom prst="rect">
+                      <a:avLst/>
+                    </a:prstGeom>
+                  </pic:spPr>
+                </pic:pic>
+              </a:graphicData>
+            </a:graphic>
+          </wp:inline>
+        </w:drawing>
+      </w:r>
+    </w:p>
+    <w:p>
+      <w:pPr>
+        <w:ind w:firstLine="0"/>
+      </w:pPr>
+    </w:p>
+    <w:p>
+      <w:pPr>
+        <w:ind w:firstLine="0"/>
+      </w:pPr>
+      <w:r>
+        <w:t xml:space="preserve">          </w:t>
+      </w:r>
+    </w:p>
+    <w:p>
+      <w:pPr>
+        <w:ind w:firstLine="0"/>
+      </w:pPr>
+    </w:p>
+    <w:p>
+      <w:pPr>
+        <w:ind w:firstLine="0"/>
+      </w:pPr>
+    </w:p>
+    <w:p>
+      <w:pPr>
+        <w:ind w:firstLine="0"/>
+      </w:pPr>
+    </w:p>
+    <w:p>
+      <w:pPr>
+        <w:ind w:firstLine="0"/>
+      </w:pPr>
+    </w:p>
+    <w:p>
+      <w:pPr>
+        <w:ind w:firstLine="0"/>
+      </w:pPr>
+    </w:p>
+    <w:p>
+      <w:pPr>
+        <w:ind w:firstLine="0"/>
+      </w:pPr>
+    </w:p>
+    <w:p>
+      <w:pPr>
+        <w:ind w:firstLine="0"/>
+      </w:pPr>
+      <w:r>
+        <w:lastRenderedPageBreak/>
+        <w:t>Modelo de dominio final- Diagrama de clases</w:t>
+      </w:r>
+    </w:p>
+    <w:p>
+      <w:pPr>
+        <w:ind w:firstLine="0"/>
+      </w:pPr>
+      <w:r>
+        <w:drawing>
+          <wp:inline distT="0" distB="0" distL="0" distR="0" wp14:anchorId="2A2C4EAA" wp14:editId="420CD17A">
+            <wp:extent cx="5749218" cy="4789714"/>
+            <wp:effectExtent l="0" t="0" r="4445" b="0"/>
+            <wp:docPr id="1903577613" name="Imagen 1"/>
+            <wp:cNvGraphicFramePr>
+              <a:graphicFrameLocks xmlns:a="http://schemas.openxmlformats.org/drawingml/2006/main" noChangeAspect="1"/>
+            </wp:cNvGraphicFramePr>
+            <a:graphic xmlns:a="http://schemas.openxmlformats.org/drawingml/2006/main">
+              <a:graphicData uri="http://schemas.openxmlformats.org/drawingml/2006/picture">
+                <pic:pic xmlns:pic="http://schemas.openxmlformats.org/drawingml/2006/picture">
+                  <pic:nvPicPr>
+                    <pic:cNvPr id="1903577613" name=""/>
+                    <pic:cNvPicPr/>
+                  </pic:nvPicPr>
+                  <pic:blipFill>
+                    <a:blip r:embed="rId23"/>
+                    <a:stretch>
+                      <a:fillRect/>
+                    </a:stretch>
+                  </pic:blipFill>
+                  <pic:spPr>
+                    <a:xfrm>
+                      <a:off x="0" y="0"/>
+                      <a:ext cx="5751105" cy="4791286"/>
                     </a:xfrm>
                     <a:prstGeom prst="rect">
                       <a:avLst/>
@@ -13880,7 +14819,7 @@
                     <pic:cNvPicPr/>
                   </pic:nvPicPr>
                   <pic:blipFill>
-                    <a:blip r:embed="rId23"/>
+                    <a:blip r:embed="rId24"/>
                     <a:stretch>
                       <a:fillRect/>
                     </a:stretch>
@@ -13970,7 +14909,7 @@
                     <pic:cNvPicPr/>
                   </pic:nvPicPr>
                   <pic:blipFill>
-                    <a:blip r:embed="rId24"/>
+                    <a:blip r:embed="rId25"/>
                     <a:stretch>
                       <a:fillRect/>
                     </a:stretch>
@@ -14022,13 +14961,12 @@
         <w:rPr>
           <w:b/>
           <w:bCs/>
-          <w:noProof/>
         </w:rPr>
         <w:drawing>
-          <wp:inline distT="0" distB="0" distL="0" distR="0" wp14:anchorId="55947533" wp14:editId="35CECDF4">
-            <wp:extent cx="5266470" cy="1393371"/>
-            <wp:effectExtent l="0" t="0" r="0" b="0"/>
-            <wp:docPr id="462863247" name="Imagen 1"/>
+          <wp:inline distT="0" distB="0" distL="0" distR="0" wp14:anchorId="7BCBC4B5" wp14:editId="1290CBFE">
+            <wp:extent cx="4829601" cy="1447800"/>
+            <wp:effectExtent l="0" t="0" r="9525" b="0"/>
+            <wp:docPr id="982964746" name="Imagen 1"/>
             <wp:cNvGraphicFramePr>
               <a:graphicFrameLocks xmlns:a="http://schemas.openxmlformats.org/drawingml/2006/main" noChangeAspect="1"/>
             </wp:cNvGraphicFramePr>
@@ -14036,11 +14974,11 @@
               <a:graphicData uri="http://schemas.openxmlformats.org/drawingml/2006/picture">
                 <pic:pic xmlns:pic="http://schemas.openxmlformats.org/drawingml/2006/picture">
                   <pic:nvPicPr>
-                    <pic:cNvPr id="462863247" name=""/>
+                    <pic:cNvPr id="982964746" name=""/>
                     <pic:cNvPicPr/>
                   </pic:nvPicPr>
                   <pic:blipFill>
-                    <a:blip r:embed="rId25"/>
+                    <a:blip r:embed="rId26"/>
                     <a:stretch>
                       <a:fillRect/>
                     </a:stretch>
@@ -14048,7 +14986,7 @@
                   <pic:spPr>
                     <a:xfrm>
                       <a:off x="0" y="0"/>
-                      <a:ext cx="5274507" cy="1395497"/>
+                      <a:ext cx="4851629" cy="1454403"/>
                     </a:xfrm>
                     <a:prstGeom prst="rect">
                       <a:avLst/>
@@ -14095,7 +15033,7 @@
                     <pic:cNvPicPr/>
                   </pic:nvPicPr>
                   <pic:blipFill>
-                    <a:blip r:embed="rId26"/>
+                    <a:blip r:embed="rId27"/>
                     <a:stretch>
                       <a:fillRect/>
                     </a:stretch>
@@ -14120,11 +15058,9 @@
       <w:r>
         <w:t xml:space="preserve">Relación </w:t>
       </w:r>
-      <w:proofErr w:type="gramStart"/>
-      <w:r>
-        <w:t>modulo  Gestión</w:t>
-      </w:r>
-      <w:proofErr w:type="gramEnd"/>
+      <w:r>
+        <w:t>modulo Gestión</w:t>
+      </w:r>
       <w:r>
         <w:t xml:space="preserve"> de recurso de transporte.</w:t>
       </w:r>
@@ -14158,7 +15094,7 @@
                     <pic:cNvPicPr/>
                   </pic:nvPicPr>
                   <pic:blipFill>
-                    <a:blip r:embed="rId27"/>
+                    <a:blip r:embed="rId28"/>
                     <a:stretch>
                       <a:fillRect/>
                     </a:stretch>
@@ -14216,7 +15152,7 @@
                     <pic:cNvPicPr/>
                   </pic:nvPicPr>
                   <pic:blipFill>
-                    <a:blip r:embed="rId28"/>
+                    <a:blip r:embed="rId29"/>
                     <a:stretch>
                       <a:fillRect/>
                     </a:stretch>

</xml_diff>